<commit_message>
Matematicas discretas correcciones taller 6 punto 1
</commit_message>
<xml_diff>
--- a/Matematica Discreta/Taller 6- Implementación computacional de BD SQL.docx
+++ b/Matematica Discreta/Taller 6- Implementación computacional de BD SQL.docx
@@ -450,10 +450,11 @@
         <w:rPr>
           <w:b/>
           <w:bCs/>
+          <w:noProof/>
         </w:rPr>
         <w:lastRenderedPageBreak/>
         <w:drawing>
-          <wp:inline distT="0" distB="0" distL="0" distR="0" wp14:anchorId="2FA356BA" wp14:editId="0C9F98E7">
+          <wp:inline distT="0" distB="0" distL="0" distR="0" wp14:anchorId="2FA356BA" wp14:editId="325F53E0">
             <wp:extent cx="4511431" cy="3177815"/>
             <wp:effectExtent l="0" t="0" r="3810" b="3810"/>
             <wp:docPr id="1" name="Imagen 1"/>
@@ -503,18 +504,18 @@
           <w:noProof/>
         </w:rPr>
         <w:drawing>
-          <wp:anchor distT="0" distB="0" distL="114300" distR="114300" simplePos="0" relativeHeight="251658240" behindDoc="0" locked="0" layoutInCell="1" allowOverlap="1" wp14:anchorId="46075590" wp14:editId="5324F50F">
+          <wp:anchor distT="0" distB="0" distL="114300" distR="114300" simplePos="0" relativeHeight="251666432" behindDoc="0" locked="0" layoutInCell="1" allowOverlap="1" wp14:anchorId="1D637A38" wp14:editId="7BF96AF7">
             <wp:simplePos x="0" y="0"/>
-            <wp:positionH relativeFrom="margin">
-              <wp:posOffset>337185</wp:posOffset>
+            <wp:positionH relativeFrom="column">
+              <wp:posOffset>414020</wp:posOffset>
             </wp:positionH>
             <wp:positionV relativeFrom="paragraph">
-              <wp:posOffset>194945</wp:posOffset>
+              <wp:posOffset>25654</wp:posOffset>
             </wp:positionV>
-            <wp:extent cx="4586605" cy="2439670"/>
-            <wp:effectExtent l="0" t="0" r="4445" b="0"/>
+            <wp:extent cx="3322320" cy="2491105"/>
+            <wp:effectExtent l="0" t="0" r="0" b="4445"/>
             <wp:wrapSquare wrapText="bothSides"/>
-            <wp:docPr id="14" name="Imagen 14" descr="Texto, Carta&#10;&#10;Descripción generada automáticamente"/>
+            <wp:docPr id="6" name="Imagen 6" descr="Texto, Carta&#10;&#10;Descripción generada automáticamente"/>
             <wp:cNvGraphicFramePr>
               <a:graphicFrameLocks xmlns:a="http://schemas.openxmlformats.org/drawingml/2006/main" noChangeAspect="1"/>
             </wp:cNvGraphicFramePr>
@@ -522,10 +523,10 @@
               <a:graphicData uri="http://schemas.openxmlformats.org/drawingml/2006/picture">
                 <pic:pic xmlns:pic="http://schemas.openxmlformats.org/drawingml/2006/picture">
                   <pic:nvPicPr>
-                    <pic:cNvPr id="14" name="Imagen 14" descr="Texto, Carta&#10;&#10;Descripción generada automáticamente"/>
+                    <pic:cNvPr id="6" name="Imagen 6" descr="Texto, Carta&#10;&#10;Descripción generada automáticamente"/>
                     <pic:cNvPicPr/>
                   </pic:nvPicPr>
-                  <pic:blipFill rotWithShape="1">
+                  <pic:blipFill>
                     <a:blip r:embed="rId8" cstate="print">
                       <a:extLst>
                         <a:ext uri="{28A0092B-C50C-407E-A947-70E740481C1C}">
@@ -533,25 +534,18 @@
                         </a:ext>
                       </a:extLst>
                     </a:blip>
-                    <a:srcRect t="2530" r="22830" b="66676"/>
-                    <a:stretch/>
+                    <a:stretch>
+                      <a:fillRect/>
+                    </a:stretch>
                   </pic:blipFill>
-                  <pic:spPr bwMode="auto">
+                  <pic:spPr>
                     <a:xfrm>
                       <a:off x="0" y="0"/>
-                      <a:ext cx="4586605" cy="2439670"/>
+                      <a:ext cx="3322320" cy="2491105"/>
                     </a:xfrm>
                     <a:prstGeom prst="rect">
                       <a:avLst/>
                     </a:prstGeom>
-                    <a:ln>
-                      <a:noFill/>
-                    </a:ln>
-                    <a:extLst>
-                      <a:ext uri="{53640926-AAD7-44D8-BBD7-CCE9431645EC}">
-                        <a14:shadowObscured xmlns:a14="http://schemas.microsoft.com/office/drawing/2010/main"/>
-                      </a:ext>
-                    </a:extLst>
                   </pic:spPr>
                 </pic:pic>
               </a:graphicData>
@@ -587,7 +581,7 @@
           <w:noProof/>
         </w:rPr>
         <w:drawing>
-          <wp:anchor distT="0" distB="0" distL="114300" distR="114300" simplePos="0" relativeHeight="251660288" behindDoc="0" locked="0" layoutInCell="1" allowOverlap="1" wp14:anchorId="40CD93CA" wp14:editId="4474E293">
+          <wp:anchor distT="0" distB="0" distL="114300" distR="114300" simplePos="0" relativeHeight="251660288" behindDoc="0" locked="0" layoutInCell="1" allowOverlap="1" wp14:anchorId="40CD93CA" wp14:editId="78772E0B">
             <wp:simplePos x="0" y="0"/>
             <wp:positionH relativeFrom="column">
               <wp:posOffset>348615</wp:posOffset>
@@ -653,9 +647,10 @@
         <w:rPr>
           <w:b/>
           <w:bCs/>
+          <w:noProof/>
         </w:rPr>
         <w:drawing>
-          <wp:inline distT="0" distB="0" distL="0" distR="0" wp14:anchorId="53EEEA3D" wp14:editId="5F9847DE">
+          <wp:inline distT="0" distB="0" distL="0" distR="0" wp14:anchorId="53EEEA3D" wp14:editId="03F5EE30">
             <wp:extent cx="4359018" cy="381033"/>
             <wp:effectExtent l="0" t="0" r="3810" b="0"/>
             <wp:docPr id="10" name="Imagen 10"/>
@@ -835,9 +830,10 @@
         <w:rPr>
           <w:b/>
           <w:bCs/>
+          <w:noProof/>
         </w:rPr>
         <w:drawing>
-          <wp:inline distT="0" distB="0" distL="0" distR="0" wp14:anchorId="62A9C0EB" wp14:editId="255ADCB7">
+          <wp:inline distT="0" distB="0" distL="0" distR="0" wp14:anchorId="62A9C0EB" wp14:editId="626C91F1">
             <wp:extent cx="4359018" cy="396274"/>
             <wp:effectExtent l="0" t="0" r="3810" b="3810"/>
             <wp:docPr id="11" name="Imagen 11"/>
@@ -1191,6 +1187,7 @@
         <w:rPr>
           <w:b/>
           <w:bCs/>
+          <w:noProof/>
         </w:rPr>
         <w:lastRenderedPageBreak/>
         <w:drawing>
@@ -1311,6 +1308,7 @@
         <w:rPr>
           <w:b/>
           <w:bCs/>
+          <w:noProof/>
         </w:rPr>
         <w:lastRenderedPageBreak/>
         <w:drawing>

</xml_diff>